<commit_message>
Update R scripts and Word doc for analysis of activity counts, step length, and turning angle when recorded on same day; create filter_by_day() function to help with this
</commit_message>
<xml_diff>
--- a/Analysis of Armadillo Acceleration.docx
+++ b/Analysis of Armadillo Acceleration.docx
@@ -201,7 +201,6 @@
         <w:rPr>
           <w:rFonts w:ascii="Times New Roman" w:hAnsi="Times New Roman" w:cs="Times New Roman"/>
           <w:bCs/>
-          <w:highlight w:val="yellow"/>
         </w:rPr>
         <w:t>67</w:t>
       </w:r>
@@ -209,7 +208,6 @@
         <w:rPr>
           <w:rFonts w:ascii="Times New Roman" w:hAnsi="Times New Roman" w:cs="Times New Roman"/>
           <w:bCs/>
-          <w:highlight w:val="yellow"/>
         </w:rPr>
         <w:t>,</w:t>
       </w:r>
@@ -217,9 +215,15 @@
         <w:rPr>
           <w:rFonts w:ascii="Times New Roman" w:hAnsi="Times New Roman" w:cs="Times New Roman"/>
           <w:bCs/>
-          <w:highlight w:val="yellow"/>
-        </w:rPr>
-        <w:t>872</w:t>
+        </w:rPr>
+        <w:t>87</w:t>
+      </w:r>
+      <w:r>
+        <w:rPr>
+          <w:rFonts w:ascii="Times New Roman" w:hAnsi="Times New Roman" w:cs="Times New Roman"/>
+          <w:bCs/>
+        </w:rPr>
+        <w:t>3</w:t>
       </w:r>
       <w:r>
         <w:rPr>
@@ -1030,191 +1034,26 @@
     </w:p>
     <w:p>
       <w:pPr>
-        <w:rPr>
-          <w:rFonts w:ascii="Times New Roman" w:hAnsi="Times New Roman" w:cs="Times New Roman"/>
-          <w:bCs/>
-        </w:rPr>
-      </w:pPr>
-      <w:r>
-        <w:rPr>
-          <w:rFonts w:ascii="Times New Roman" w:hAnsi="Times New Roman" w:cs="Times New Roman"/>
-          <w:bCs/>
-        </w:rPr>
-        <w:t xml:space="preserve">Although the segmentation results are not shown here, results appeared to match relatively well with the data. However, </w:t>
-      </w:r>
-      <w:r>
-        <w:rPr>
-          <w:rFonts w:ascii="Times New Roman" w:hAnsi="Times New Roman" w:cs="Times New Roman"/>
-          <w:bCs/>
-        </w:rPr>
-        <w:t>these data did not include time spent resting in the burrow during the day, so these results presumably only reflect active behavioral states</w:t>
-      </w:r>
-      <w:r>
-        <w:rPr>
-          <w:rFonts w:ascii="Times New Roman" w:hAnsi="Times New Roman" w:cs="Times New Roman"/>
-          <w:bCs/>
-        </w:rPr>
-        <w:t>.</w:t>
-      </w:r>
-      <w:r>
-        <w:rPr>
-          <w:rFonts w:ascii="Times New Roman" w:hAnsi="Times New Roman" w:cs="Times New Roman"/>
-          <w:bCs/>
-        </w:rPr>
-        <w:t xml:space="preserve"> Additionally, thousands of observations of Activity Count data (w/o corresponding GPS data) were omitted from these analyses since they overwhelm the step lengths and turning angles that were analyzed.</w:t>
-      </w:r>
-    </w:p>
-    <w:p>
-      <w:pPr>
-        <w:rPr>
-          <w:rFonts w:ascii="Times New Roman" w:hAnsi="Times New Roman" w:cs="Times New Roman"/>
-          <w:bCs/>
-        </w:rPr>
-      </w:pPr>
-    </w:p>
-    <w:p>
-      <w:pPr>
-        <w:rPr>
-          <w:rFonts w:ascii="Times New Roman" w:hAnsi="Times New Roman" w:cs="Times New Roman"/>
-          <w:bCs/>
-        </w:rPr>
-      </w:pPr>
-    </w:p>
-    <w:p>
-      <w:pPr>
-        <w:rPr>
-          <w:rFonts w:ascii="Times New Roman" w:hAnsi="Times New Roman" w:cs="Times New Roman"/>
-          <w:bCs/>
-        </w:rPr>
-      </w:pPr>
-    </w:p>
-    <w:p>
-      <w:pPr>
-        <w:rPr>
-          <w:rFonts w:ascii="Times New Roman" w:hAnsi="Times New Roman" w:cs="Times New Roman"/>
-          <w:bCs/>
-        </w:rPr>
-      </w:pPr>
-    </w:p>
-    <w:p>
-      <w:pPr>
-        <w:rPr>
-          <w:rFonts w:ascii="Times New Roman" w:hAnsi="Times New Roman" w:cs="Times New Roman"/>
-          <w:bCs/>
-        </w:rPr>
-      </w:pPr>
-    </w:p>
-    <w:p>
-      <w:pPr>
-        <w:rPr>
-          <w:rFonts w:ascii="Times New Roman" w:hAnsi="Times New Roman" w:cs="Times New Roman"/>
-          <w:bCs/>
-        </w:rPr>
-      </w:pPr>
-    </w:p>
-    <w:p>
-      <w:pPr>
-        <w:rPr>
-          <w:rFonts w:ascii="Times New Roman" w:hAnsi="Times New Roman" w:cs="Times New Roman"/>
-          <w:bCs/>
-        </w:rPr>
-      </w:pPr>
-    </w:p>
-    <w:p>
-      <w:pPr>
-        <w:rPr>
-          <w:rFonts w:ascii="Times New Roman" w:hAnsi="Times New Roman" w:cs="Times New Roman"/>
-          <w:bCs/>
-        </w:rPr>
-      </w:pPr>
-      <w:r>
-        <w:rPr>
-          <w:rFonts w:ascii="Times New Roman" w:hAnsi="Times New Roman" w:cs="Times New Roman"/>
-          <w:bCs/>
-          <w:i/>
+        <w:jc w:val="center"/>
+        <w:rPr>
+          <w:rFonts w:ascii="Times New Roman" w:hAnsi="Times New Roman" w:cs="Times New Roman"/>
+          <w:bCs/>
           <w:iCs/>
         </w:rPr>
+      </w:pPr>
+      <w:r>
+        <w:rPr>
+          <w:rFonts w:ascii="Times New Roman" w:hAnsi="Times New Roman" w:cs="Times New Roman"/>
+          <w:bCs/>
+          <w:iCs/>
+          <w:noProof/>
+        </w:rPr>
         <w:lastRenderedPageBreak/>
-        <w:t>LDA model</w:t>
-      </w:r>
-    </w:p>
-    <w:p>
-      <w:pPr>
-        <w:rPr>
-          <w:rFonts w:ascii="Times New Roman" w:hAnsi="Times New Roman" w:cs="Times New Roman"/>
-          <w:bCs/>
-        </w:rPr>
-      </w:pPr>
-    </w:p>
-    <w:p>
-      <w:pPr>
-        <w:rPr>
-          <w:rFonts w:ascii="Times New Roman" w:hAnsi="Times New Roman" w:cs="Times New Roman"/>
-          <w:bCs/>
-        </w:rPr>
-      </w:pPr>
-      <w:r>
-        <w:rPr>
-          <w:rFonts w:ascii="Times New Roman" w:hAnsi="Times New Roman" w:cs="Times New Roman"/>
-          <w:bCs/>
-        </w:rPr>
-        <w:t xml:space="preserve">Following the clustering of the segments across all </w:t>
-      </w:r>
-      <w:r>
-        <w:rPr>
-          <w:rFonts w:ascii="Times New Roman" w:hAnsi="Times New Roman" w:cs="Times New Roman"/>
-          <w:bCs/>
-        </w:rPr>
-        <w:t xml:space="preserve">7 </w:t>
-      </w:r>
-      <w:r>
-        <w:rPr>
-          <w:rFonts w:ascii="Times New Roman" w:hAnsi="Times New Roman" w:cs="Times New Roman"/>
-          <w:bCs/>
-        </w:rPr>
-        <w:t xml:space="preserve">individuals, plots were inspected to determine the optimal number of behavioral states as well as the </w:t>
-      </w:r>
-      <w:r>
-        <w:rPr>
-          <w:rFonts w:ascii="Times New Roman" w:hAnsi="Times New Roman" w:cs="Times New Roman"/>
-          <w:bCs/>
-        </w:rPr>
-        <w:t>state-dependent</w:t>
-      </w:r>
-      <w:r>
-        <w:rPr>
-          <w:rFonts w:ascii="Times New Roman" w:hAnsi="Times New Roman" w:cs="Times New Roman"/>
-          <w:bCs/>
-        </w:rPr>
-        <w:t xml:space="preserve"> distributions.</w:t>
-      </w:r>
-    </w:p>
-    <w:p>
-      <w:pPr>
-        <w:rPr>
-          <w:rFonts w:ascii="Times New Roman" w:hAnsi="Times New Roman" w:cs="Times New Roman"/>
-          <w:bCs/>
-        </w:rPr>
-      </w:pPr>
-    </w:p>
-    <w:p>
-      <w:pPr>
-        <w:rPr>
-          <w:rFonts w:ascii="Times New Roman" w:hAnsi="Times New Roman" w:cs="Times New Roman"/>
-          <w:bCs/>
-        </w:rPr>
-      </w:pPr>
-      <w:r>
-        <w:rPr>
-          <w:rFonts w:ascii="Times New Roman" w:hAnsi="Times New Roman" w:cs="Times New Roman"/>
-          <w:bCs/>
-          <w:noProof/>
-        </w:rPr>
         <w:drawing>
-          <wp:inline distT="0" distB="0" distL="0" distR="0" wp14:anchorId="75886951" wp14:editId="71A3AC6D">
-            <wp:extent cx="5943313" cy="4502785"/>
+          <wp:inline distT="0" distB="0" distL="0" distR="0" wp14:anchorId="3D63902F" wp14:editId="21DC2AF1">
+            <wp:extent cx="5029200" cy="3810049"/>
             <wp:effectExtent l="0" t="0" r="0" b="0"/>
-            <wp:docPr id="4" name="Picture 4"/>
+            <wp:docPr id="3" name="Picture 3" descr="A picture containing building, window&#10;&#10;Description automatically generated"/>
             <wp:cNvGraphicFramePr>
               <a:graphicFrameLocks xmlns:a="http://schemas.openxmlformats.org/drawingml/2006/main" noChangeAspect="1"/>
             </wp:cNvGraphicFramePr>
@@ -1222,7 +1061,7 @@
               <a:graphicData uri="http://schemas.openxmlformats.org/drawingml/2006/picture">
                 <pic:pic xmlns:pic="http://schemas.openxmlformats.org/drawingml/2006/picture">
                   <pic:nvPicPr>
-                    <pic:cNvPr id="4" name="Picture 4"/>
+                    <pic:cNvPr id="3" name="Picture 3" descr="A picture containing building, window&#10;&#10;Description automatically generated"/>
                     <pic:cNvPicPr/>
                   </pic:nvPicPr>
                   <pic:blipFill>
@@ -1240,7 +1079,7 @@
                   <pic:spPr>
                     <a:xfrm>
                       <a:off x="0" y="0"/>
-                      <a:ext cx="5943313" cy="4502785"/>
+                      <a:ext cx="5029200" cy="3810049"/>
                     </a:xfrm>
                     <a:prstGeom prst="rect">
                       <a:avLst/>
@@ -1258,93 +1097,31 @@
         <w:rPr>
           <w:rFonts w:ascii="Times New Roman" w:hAnsi="Times New Roman" w:cs="Times New Roman"/>
           <w:bCs/>
-        </w:rPr>
-      </w:pPr>
-    </w:p>
-    <w:p>
-      <w:pPr>
-        <w:rPr>
-          <w:rFonts w:ascii="Times New Roman" w:hAnsi="Times New Roman" w:cs="Times New Roman"/>
-          <w:bCs/>
-        </w:rPr>
-      </w:pPr>
-      <w:r>
-        <w:rPr>
-          <w:rFonts w:ascii="Times New Roman" w:hAnsi="Times New Roman" w:cs="Times New Roman"/>
-          <w:bCs/>
-        </w:rPr>
-        <w:t xml:space="preserve">Based on this boxplot of results from the theta matrix, the first </w:t>
-      </w:r>
-      <w:r>
-        <w:rPr>
-          <w:rFonts w:ascii="Times New Roman" w:hAnsi="Times New Roman" w:cs="Times New Roman"/>
-          <w:bCs/>
-        </w:rPr>
-        <w:t>2</w:t>
-      </w:r>
-      <w:r>
-        <w:rPr>
-          <w:rFonts w:ascii="Times New Roman" w:hAnsi="Times New Roman" w:cs="Times New Roman"/>
-          <w:bCs/>
-        </w:rPr>
-        <w:t xml:space="preserve"> states/clusters accounted for 9</w:t>
-      </w:r>
-      <w:r>
-        <w:rPr>
-          <w:rFonts w:ascii="Times New Roman" w:hAnsi="Times New Roman" w:cs="Times New Roman"/>
-          <w:bCs/>
-        </w:rPr>
-        <w:t>3</w:t>
-      </w:r>
-      <w:r>
-        <w:rPr>
-          <w:rFonts w:ascii="Times New Roman" w:hAnsi="Times New Roman" w:cs="Times New Roman"/>
-          <w:bCs/>
-        </w:rPr>
-        <w:t>.</w:t>
-      </w:r>
-      <w:r>
-        <w:rPr>
-          <w:rFonts w:ascii="Times New Roman" w:hAnsi="Times New Roman" w:cs="Times New Roman"/>
-          <w:bCs/>
-        </w:rPr>
-        <w:t>8</w:t>
-      </w:r>
-      <w:r>
-        <w:rPr>
-          <w:rFonts w:ascii="Times New Roman" w:hAnsi="Times New Roman" w:cs="Times New Roman"/>
-          <w:bCs/>
-        </w:rPr>
-        <w:t>% of all observations on average. Therefore, these clusters were retained for further analysis.</w:t>
-      </w:r>
-    </w:p>
-    <w:p>
-      <w:pPr>
-        <w:rPr>
-          <w:rFonts w:ascii="Times New Roman" w:hAnsi="Times New Roman" w:cs="Times New Roman"/>
-          <w:bCs/>
-        </w:rPr>
-      </w:pPr>
-    </w:p>
-    <w:p>
-      <w:pPr>
-        <w:rPr>
-          <w:rFonts w:ascii="Times New Roman" w:hAnsi="Times New Roman" w:cs="Times New Roman"/>
-          <w:bCs/>
-        </w:rPr>
-      </w:pPr>
-      <w:r>
-        <w:rPr>
-          <w:rFonts w:ascii="Times New Roman" w:hAnsi="Times New Roman" w:cs="Times New Roman"/>
-          <w:bCs/>
+          <w:iCs/>
+        </w:rPr>
+      </w:pPr>
+    </w:p>
+    <w:p>
+      <w:pPr>
+        <w:jc w:val="center"/>
+        <w:rPr>
+          <w:rFonts w:ascii="Times New Roman" w:hAnsi="Times New Roman" w:cs="Times New Roman"/>
+          <w:bCs/>
+          <w:iCs/>
+        </w:rPr>
+      </w:pPr>
+      <w:r>
+        <w:rPr>
+          <w:rFonts w:ascii="Times New Roman" w:hAnsi="Times New Roman" w:cs="Times New Roman"/>
+          <w:bCs/>
+          <w:iCs/>
           <w:noProof/>
         </w:rPr>
-        <w:lastRenderedPageBreak/>
         <w:drawing>
-          <wp:inline distT="0" distB="0" distL="0" distR="0" wp14:anchorId="58F28E4E" wp14:editId="3C760173">
-            <wp:extent cx="5943313" cy="4502785"/>
+          <wp:inline distT="0" distB="0" distL="0" distR="0" wp14:anchorId="38D2830E" wp14:editId="0C0DD97E">
+            <wp:extent cx="5029200" cy="3810049"/>
             <wp:effectExtent l="0" t="0" r="0" b="0"/>
-            <wp:docPr id="5" name="Picture 5"/>
+            <wp:docPr id="10" name="Picture 10" descr="A close up of a window&#10;&#10;Description automatically generated"/>
             <wp:cNvGraphicFramePr>
               <a:graphicFrameLocks xmlns:a="http://schemas.openxmlformats.org/drawingml/2006/main" noChangeAspect="1"/>
             </wp:cNvGraphicFramePr>
@@ -1352,7 +1129,7 @@
               <a:graphicData uri="http://schemas.openxmlformats.org/drawingml/2006/picture">
                 <pic:pic xmlns:pic="http://schemas.openxmlformats.org/drawingml/2006/picture">
                   <pic:nvPicPr>
-                    <pic:cNvPr id="5" name="Picture 5"/>
+                    <pic:cNvPr id="10" name="Picture 10" descr="A close up of a window&#10;&#10;Description automatically generated"/>
                     <pic:cNvPicPr/>
                   </pic:nvPicPr>
                   <pic:blipFill>
@@ -1370,7 +1147,7 @@
                   <pic:spPr>
                     <a:xfrm>
                       <a:off x="0" y="0"/>
-                      <a:ext cx="5943313" cy="4502785"/>
+                      <a:ext cx="5029200" cy="3810049"/>
                     </a:xfrm>
                     <a:prstGeom prst="rect">
                       <a:avLst/>
@@ -1388,63 +1165,68 @@
         <w:rPr>
           <w:rFonts w:ascii="Times New Roman" w:hAnsi="Times New Roman" w:cs="Times New Roman"/>
           <w:bCs/>
-        </w:rPr>
-      </w:pPr>
-      <w:r>
-        <w:rPr>
-          <w:rFonts w:ascii="Times New Roman" w:hAnsi="Times New Roman" w:cs="Times New Roman"/>
-          <w:bCs/>
-        </w:rPr>
-        <w:t xml:space="preserve">Plots of the bin distributions for each of the </w:t>
-      </w:r>
-      <w:r>
-        <w:rPr>
-          <w:rFonts w:ascii="Times New Roman" w:hAnsi="Times New Roman" w:cs="Times New Roman"/>
-          <w:bCs/>
-        </w:rPr>
-        <w:t>7</w:t>
-      </w:r>
-      <w:r>
-        <w:rPr>
-          <w:rFonts w:ascii="Times New Roman" w:hAnsi="Times New Roman" w:cs="Times New Roman"/>
-          <w:bCs/>
-        </w:rPr>
-        <w:t xml:space="preserve"> possible states indicate that these first </w:t>
-      </w:r>
-      <w:r>
-        <w:rPr>
-          <w:rFonts w:ascii="Times New Roman" w:hAnsi="Times New Roman" w:cs="Times New Roman"/>
-          <w:bCs/>
-        </w:rPr>
-        <w:t>2</w:t>
-      </w:r>
-      <w:r>
-        <w:rPr>
-          <w:rFonts w:ascii="Times New Roman" w:hAnsi="Times New Roman" w:cs="Times New Roman"/>
-          <w:bCs/>
-        </w:rPr>
-        <w:t xml:space="preserve"> states are biologically distinct and relevant. Based on these distributions, state 1 appears to represent</w:t>
-      </w:r>
-      <w:r>
-        <w:rPr>
-          <w:rFonts w:ascii="Times New Roman" w:hAnsi="Times New Roman" w:cs="Times New Roman"/>
-          <w:bCs/>
-        </w:rPr>
-        <w:t xml:space="preserve"> a high activity “transit” state, whereas</w:t>
-      </w:r>
-      <w:r>
-        <w:rPr>
-          <w:rFonts w:ascii="Times New Roman" w:hAnsi="Times New Roman" w:cs="Times New Roman"/>
-          <w:bCs/>
-        </w:rPr>
-        <w:t xml:space="preserve"> state 2 represents </w:t>
-      </w:r>
-      <w:r>
-        <w:rPr>
-          <w:rFonts w:ascii="Times New Roman" w:hAnsi="Times New Roman" w:cs="Times New Roman"/>
-          <w:bCs/>
-        </w:rPr>
-        <w:t>a low activity “foraging” state</w:t>
+          <w:iCs/>
+        </w:rPr>
+      </w:pPr>
+    </w:p>
+    <w:p>
+      <w:pPr>
+        <w:rPr>
+          <w:rFonts w:ascii="Times New Roman" w:hAnsi="Times New Roman" w:cs="Times New Roman"/>
+          <w:bCs/>
+        </w:rPr>
+      </w:pPr>
+      <w:r>
+        <w:rPr>
+          <w:rFonts w:ascii="Times New Roman" w:hAnsi="Times New Roman" w:cs="Times New Roman"/>
+          <w:bCs/>
+        </w:rPr>
+        <w:lastRenderedPageBreak/>
+        <w:t>Only a couple examples of the segmentation results are shown to demonstrate breakpoint estimation. Most IDs (e.g., ‘gala’) estimated breakpoints at least once a day if not more frequently. However, ‘</w:t>
+      </w:r>
+      <w:proofErr w:type="spellStart"/>
+      <w:r>
+        <w:rPr>
+          <w:rFonts w:ascii="Times New Roman" w:hAnsi="Times New Roman" w:cs="Times New Roman"/>
+          <w:bCs/>
+        </w:rPr>
+        <w:t>mazeboti</w:t>
+      </w:r>
+      <w:proofErr w:type="spellEnd"/>
+      <w:r>
+        <w:rPr>
+          <w:rFonts w:ascii="Times New Roman" w:hAnsi="Times New Roman" w:cs="Times New Roman"/>
+          <w:bCs/>
+        </w:rPr>
+        <w:t>’ has 3 segments in the middle of its time series that are each quite long (i.e., comprised of multiple days/weeks). This appears to be due to the lack of available Activity Count data during these segments, but that still has yet to be confirmed</w:t>
+      </w:r>
+      <w:r>
+        <w:rPr>
+          <w:rFonts w:ascii="Times New Roman" w:hAnsi="Times New Roman" w:cs="Times New Roman"/>
+          <w:bCs/>
+        </w:rPr>
+        <w:t xml:space="preserve">. </w:t>
+      </w:r>
+      <w:r>
+        <w:rPr>
+          <w:rFonts w:ascii="Times New Roman" w:hAnsi="Times New Roman" w:cs="Times New Roman"/>
+          <w:bCs/>
+        </w:rPr>
+        <w:t>T</w:t>
+      </w:r>
+      <w:r>
+        <w:rPr>
+          <w:rFonts w:ascii="Times New Roman" w:hAnsi="Times New Roman" w:cs="Times New Roman"/>
+          <w:bCs/>
+        </w:rPr>
+        <w:t>hese data did not include time spent resting in the burrow during the day, so results presumably reflect active behavioral states</w:t>
+      </w:r>
+      <w:r>
+        <w:rPr>
+          <w:rFonts w:ascii="Times New Roman" w:hAnsi="Times New Roman" w:cs="Times New Roman"/>
+          <w:bCs/>
+        </w:rPr>
+        <w:t xml:space="preserve"> only</w:t>
       </w:r>
       <w:r>
         <w:rPr>
@@ -1458,16 +1240,108 @@
           <w:rFonts w:ascii="Times New Roman" w:hAnsi="Times New Roman" w:cs="Times New Roman"/>
           <w:bCs/>
         </w:rPr>
-        <w:t xml:space="preserve"> It should be mentioned that presumed “burrow” behavior was not identified by the model since GPS data were not available during the day (and Activity Counts were only kept when matching GPS observations).</w:t>
-      </w:r>
-    </w:p>
-    <w:p>
-      <w:pPr>
-        <w:rPr>
-          <w:rFonts w:ascii="Times New Roman" w:hAnsi="Times New Roman" w:cs="Times New Roman"/>
-          <w:bCs/>
-        </w:rPr>
-      </w:pPr>
+        <w:t xml:space="preserve"> Additionally, thousands of observations of Activity Count data (w/o corresponding GPS data) were omitted from these analyses since they overwhelm the step lengths and turning angles that were analyzed.</w:t>
+      </w:r>
+    </w:p>
+    <w:p>
+      <w:pPr>
+        <w:rPr>
+          <w:rFonts w:ascii="Times New Roman" w:hAnsi="Times New Roman" w:cs="Times New Roman"/>
+          <w:bCs/>
+        </w:rPr>
+      </w:pPr>
+    </w:p>
+    <w:p>
+      <w:pPr>
+        <w:rPr>
+          <w:rFonts w:ascii="Times New Roman" w:hAnsi="Times New Roman" w:cs="Times New Roman"/>
+          <w:bCs/>
+        </w:rPr>
+      </w:pPr>
+    </w:p>
+    <w:p>
+      <w:pPr>
+        <w:rPr>
+          <w:rFonts w:ascii="Times New Roman" w:hAnsi="Times New Roman" w:cs="Times New Roman"/>
+          <w:bCs/>
+        </w:rPr>
+      </w:pPr>
+    </w:p>
+    <w:p>
+      <w:pPr>
+        <w:rPr>
+          <w:rFonts w:ascii="Times New Roman" w:hAnsi="Times New Roman" w:cs="Times New Roman"/>
+          <w:bCs/>
+        </w:rPr>
+      </w:pPr>
+    </w:p>
+    <w:p>
+      <w:pPr>
+        <w:rPr>
+          <w:rFonts w:ascii="Times New Roman" w:hAnsi="Times New Roman" w:cs="Times New Roman"/>
+          <w:bCs/>
+        </w:rPr>
+      </w:pPr>
+      <w:r>
+        <w:rPr>
+          <w:rFonts w:ascii="Times New Roman" w:hAnsi="Times New Roman" w:cs="Times New Roman"/>
+          <w:bCs/>
+          <w:i/>
+          <w:iCs/>
+        </w:rPr>
+        <w:t>LDA model</w:t>
+      </w:r>
+    </w:p>
+    <w:p>
+      <w:pPr>
+        <w:rPr>
+          <w:rFonts w:ascii="Times New Roman" w:hAnsi="Times New Roman" w:cs="Times New Roman"/>
+          <w:bCs/>
+        </w:rPr>
+      </w:pPr>
+    </w:p>
+    <w:p>
+      <w:pPr>
+        <w:rPr>
+          <w:rFonts w:ascii="Times New Roman" w:hAnsi="Times New Roman" w:cs="Times New Roman"/>
+          <w:bCs/>
+        </w:rPr>
+      </w:pPr>
+      <w:r>
+        <w:rPr>
+          <w:rFonts w:ascii="Times New Roman" w:hAnsi="Times New Roman" w:cs="Times New Roman"/>
+          <w:bCs/>
+        </w:rPr>
+        <w:t xml:space="preserve">Following the clustering of the segments across all </w:t>
+      </w:r>
+      <w:r>
+        <w:rPr>
+          <w:rFonts w:ascii="Times New Roman" w:hAnsi="Times New Roman" w:cs="Times New Roman"/>
+          <w:bCs/>
+        </w:rPr>
+        <w:t xml:space="preserve">7 </w:t>
+      </w:r>
+      <w:r>
+        <w:rPr>
+          <w:rFonts w:ascii="Times New Roman" w:hAnsi="Times New Roman" w:cs="Times New Roman"/>
+          <w:bCs/>
+        </w:rPr>
+        <w:t xml:space="preserve">individuals, plots were inspected to determine the optimal number of behavioral states as well as the </w:t>
+      </w:r>
+      <w:r>
+        <w:rPr>
+          <w:rFonts w:ascii="Times New Roman" w:hAnsi="Times New Roman" w:cs="Times New Roman"/>
+          <w:bCs/>
+        </w:rPr>
+        <w:t>state-dependent</w:t>
+      </w:r>
+      <w:r>
+        <w:rPr>
+          <w:rFonts w:ascii="Times New Roman" w:hAnsi="Times New Roman" w:cs="Times New Roman"/>
+          <w:bCs/>
+        </w:rPr>
+        <w:t xml:space="preserve"> distributions.</w:t>
+      </w:r>
     </w:p>
     <w:p>
       <w:pPr>
@@ -1490,12 +1364,11 @@
           <w:bCs/>
           <w:noProof/>
         </w:rPr>
-        <w:lastRenderedPageBreak/>
         <w:drawing>
-          <wp:inline distT="0" distB="0" distL="0" distR="0" wp14:anchorId="7B619786" wp14:editId="73753393">
+          <wp:inline distT="0" distB="0" distL="0" distR="0" wp14:anchorId="75886951" wp14:editId="71A3AC6D">
             <wp:extent cx="5943313" cy="4502785"/>
             <wp:effectExtent l="0" t="0" r="0" b="0"/>
-            <wp:docPr id="6" name="Picture 6"/>
+            <wp:docPr id="4" name="Picture 4"/>
             <wp:cNvGraphicFramePr>
               <a:graphicFrameLocks xmlns:a="http://schemas.openxmlformats.org/drawingml/2006/main" noChangeAspect="1"/>
             </wp:cNvGraphicFramePr>
@@ -1503,7 +1376,7 @@
               <a:graphicData uri="http://schemas.openxmlformats.org/drawingml/2006/picture">
                 <pic:pic xmlns:pic="http://schemas.openxmlformats.org/drawingml/2006/picture">
                   <pic:nvPicPr>
-                    <pic:cNvPr id="6" name="Picture 6"/>
+                    <pic:cNvPr id="4" name="Picture 4"/>
                     <pic:cNvPicPr/>
                   </pic:nvPicPr>
                   <pic:blipFill>
@@ -1533,6 +1406,286 @@
           </wp:inline>
         </w:drawing>
       </w:r>
+    </w:p>
+    <w:p>
+      <w:pPr>
+        <w:rPr>
+          <w:rFonts w:ascii="Times New Roman" w:hAnsi="Times New Roman" w:cs="Times New Roman"/>
+          <w:bCs/>
+        </w:rPr>
+      </w:pPr>
+    </w:p>
+    <w:p>
+      <w:pPr>
+        <w:rPr>
+          <w:rFonts w:ascii="Times New Roman" w:hAnsi="Times New Roman" w:cs="Times New Roman"/>
+          <w:bCs/>
+        </w:rPr>
+      </w:pPr>
+      <w:r>
+        <w:rPr>
+          <w:rFonts w:ascii="Times New Roman" w:hAnsi="Times New Roman" w:cs="Times New Roman"/>
+          <w:bCs/>
+        </w:rPr>
+        <w:t xml:space="preserve">Based on this boxplot of results from the theta matrix, the first </w:t>
+      </w:r>
+      <w:r>
+        <w:rPr>
+          <w:rFonts w:ascii="Times New Roman" w:hAnsi="Times New Roman" w:cs="Times New Roman"/>
+          <w:bCs/>
+        </w:rPr>
+        <w:t>2</w:t>
+      </w:r>
+      <w:r>
+        <w:rPr>
+          <w:rFonts w:ascii="Times New Roman" w:hAnsi="Times New Roman" w:cs="Times New Roman"/>
+          <w:bCs/>
+        </w:rPr>
+        <w:t xml:space="preserve"> states/clusters accounted for 9</w:t>
+      </w:r>
+      <w:r>
+        <w:rPr>
+          <w:rFonts w:ascii="Times New Roman" w:hAnsi="Times New Roman" w:cs="Times New Roman"/>
+          <w:bCs/>
+        </w:rPr>
+        <w:t>3</w:t>
+      </w:r>
+      <w:r>
+        <w:rPr>
+          <w:rFonts w:ascii="Times New Roman" w:hAnsi="Times New Roman" w:cs="Times New Roman"/>
+          <w:bCs/>
+        </w:rPr>
+        <w:t>.</w:t>
+      </w:r>
+      <w:r>
+        <w:rPr>
+          <w:rFonts w:ascii="Times New Roman" w:hAnsi="Times New Roman" w:cs="Times New Roman"/>
+          <w:bCs/>
+        </w:rPr>
+        <w:t>8</w:t>
+      </w:r>
+      <w:r>
+        <w:rPr>
+          <w:rFonts w:ascii="Times New Roman" w:hAnsi="Times New Roman" w:cs="Times New Roman"/>
+          <w:bCs/>
+        </w:rPr>
+        <w:t>% of all observations on average. Therefore, these clusters were retained for further analysis.</w:t>
+      </w:r>
+    </w:p>
+    <w:p>
+      <w:pPr>
+        <w:rPr>
+          <w:rFonts w:ascii="Times New Roman" w:hAnsi="Times New Roman" w:cs="Times New Roman"/>
+          <w:bCs/>
+        </w:rPr>
+      </w:pPr>
+    </w:p>
+    <w:p>
+      <w:pPr>
+        <w:rPr>
+          <w:rFonts w:ascii="Times New Roman" w:hAnsi="Times New Roman" w:cs="Times New Roman"/>
+          <w:bCs/>
+        </w:rPr>
+      </w:pPr>
+      <w:r>
+        <w:rPr>
+          <w:rFonts w:ascii="Times New Roman" w:hAnsi="Times New Roman" w:cs="Times New Roman"/>
+          <w:bCs/>
+          <w:noProof/>
+        </w:rPr>
+        <w:drawing>
+          <wp:inline distT="0" distB="0" distL="0" distR="0" wp14:anchorId="58F28E4E" wp14:editId="3C760173">
+            <wp:extent cx="5943313" cy="4502785"/>
+            <wp:effectExtent l="0" t="0" r="0" b="0"/>
+            <wp:docPr id="5" name="Picture 5"/>
+            <wp:cNvGraphicFramePr>
+              <a:graphicFrameLocks xmlns:a="http://schemas.openxmlformats.org/drawingml/2006/main" noChangeAspect="1"/>
+            </wp:cNvGraphicFramePr>
+            <a:graphic xmlns:a="http://schemas.openxmlformats.org/drawingml/2006/main">
+              <a:graphicData uri="http://schemas.openxmlformats.org/drawingml/2006/picture">
+                <pic:pic xmlns:pic="http://schemas.openxmlformats.org/drawingml/2006/picture">
+                  <pic:nvPicPr>
+                    <pic:cNvPr id="5" name="Picture 5"/>
+                    <pic:cNvPicPr/>
+                  </pic:nvPicPr>
+                  <pic:blipFill>
+                    <a:blip r:embed="rId11" cstate="print">
+                      <a:extLst>
+                        <a:ext uri="{28A0092B-C50C-407E-A947-70E740481C1C}">
+                          <a14:useLocalDpi xmlns:a14="http://schemas.microsoft.com/office/drawing/2010/main" val="0"/>
+                        </a:ext>
+                      </a:extLst>
+                    </a:blip>
+                    <a:stretch>
+                      <a:fillRect/>
+                    </a:stretch>
+                  </pic:blipFill>
+                  <pic:spPr>
+                    <a:xfrm>
+                      <a:off x="0" y="0"/>
+                      <a:ext cx="5943313" cy="4502785"/>
+                    </a:xfrm>
+                    <a:prstGeom prst="rect">
+                      <a:avLst/>
+                    </a:prstGeom>
+                  </pic:spPr>
+                </pic:pic>
+              </a:graphicData>
+            </a:graphic>
+          </wp:inline>
+        </w:drawing>
+      </w:r>
+    </w:p>
+    <w:p>
+      <w:pPr>
+        <w:rPr>
+          <w:rFonts w:ascii="Times New Roman" w:hAnsi="Times New Roman" w:cs="Times New Roman"/>
+          <w:bCs/>
+        </w:rPr>
+      </w:pPr>
+      <w:r>
+        <w:rPr>
+          <w:rFonts w:ascii="Times New Roman" w:hAnsi="Times New Roman" w:cs="Times New Roman"/>
+          <w:bCs/>
+        </w:rPr>
+        <w:t xml:space="preserve">Plots of the bin distributions for each of the </w:t>
+      </w:r>
+      <w:r>
+        <w:rPr>
+          <w:rFonts w:ascii="Times New Roman" w:hAnsi="Times New Roman" w:cs="Times New Roman"/>
+          <w:bCs/>
+        </w:rPr>
+        <w:t>7</w:t>
+      </w:r>
+      <w:r>
+        <w:rPr>
+          <w:rFonts w:ascii="Times New Roman" w:hAnsi="Times New Roman" w:cs="Times New Roman"/>
+          <w:bCs/>
+        </w:rPr>
+        <w:t xml:space="preserve"> possible states indicate that these first </w:t>
+      </w:r>
+      <w:r>
+        <w:rPr>
+          <w:rFonts w:ascii="Times New Roman" w:hAnsi="Times New Roman" w:cs="Times New Roman"/>
+          <w:bCs/>
+        </w:rPr>
+        <w:t>2</w:t>
+      </w:r>
+      <w:r>
+        <w:rPr>
+          <w:rFonts w:ascii="Times New Roman" w:hAnsi="Times New Roman" w:cs="Times New Roman"/>
+          <w:bCs/>
+        </w:rPr>
+        <w:t xml:space="preserve"> states are biologically distinct and relevant. Based on these distributions, state 1 appears to represent</w:t>
+      </w:r>
+      <w:r>
+        <w:rPr>
+          <w:rFonts w:ascii="Times New Roman" w:hAnsi="Times New Roman" w:cs="Times New Roman"/>
+          <w:bCs/>
+        </w:rPr>
+        <w:t xml:space="preserve"> a high activity “transit” state, whereas</w:t>
+      </w:r>
+      <w:r>
+        <w:rPr>
+          <w:rFonts w:ascii="Times New Roman" w:hAnsi="Times New Roman" w:cs="Times New Roman"/>
+          <w:bCs/>
+        </w:rPr>
+        <w:t xml:space="preserve"> state 2 represents </w:t>
+      </w:r>
+      <w:r>
+        <w:rPr>
+          <w:rFonts w:ascii="Times New Roman" w:hAnsi="Times New Roman" w:cs="Times New Roman"/>
+          <w:bCs/>
+        </w:rPr>
+        <w:t>a low activity “foraging” state</w:t>
+      </w:r>
+      <w:r>
+        <w:rPr>
+          <w:rFonts w:ascii="Times New Roman" w:hAnsi="Times New Roman" w:cs="Times New Roman"/>
+          <w:bCs/>
+        </w:rPr>
+        <w:t>.</w:t>
+      </w:r>
+      <w:r>
+        <w:rPr>
+          <w:rFonts w:ascii="Times New Roman" w:hAnsi="Times New Roman" w:cs="Times New Roman"/>
+          <w:bCs/>
+        </w:rPr>
+        <w:t xml:space="preserve"> It should be mentioned that presumed “burrow” behavior was not identified by the model since GPS data were not available during the day (and Activity Counts were only kept when matching GPS observations).</w:t>
+      </w:r>
+    </w:p>
+    <w:p>
+      <w:pPr>
+        <w:rPr>
+          <w:rFonts w:ascii="Times New Roman" w:hAnsi="Times New Roman" w:cs="Times New Roman"/>
+          <w:bCs/>
+        </w:rPr>
+      </w:pPr>
+    </w:p>
+    <w:p>
+      <w:pPr>
+        <w:rPr>
+          <w:rFonts w:ascii="Times New Roman" w:hAnsi="Times New Roman" w:cs="Times New Roman"/>
+          <w:bCs/>
+        </w:rPr>
+      </w:pPr>
+    </w:p>
+    <w:p>
+      <w:pPr>
+        <w:rPr>
+          <w:rFonts w:ascii="Times New Roman" w:hAnsi="Times New Roman" w:cs="Times New Roman"/>
+          <w:bCs/>
+        </w:rPr>
+      </w:pPr>
+      <w:r>
+        <w:rPr>
+          <w:rFonts w:ascii="Times New Roman" w:hAnsi="Times New Roman" w:cs="Times New Roman"/>
+          <w:bCs/>
+          <w:noProof/>
+        </w:rPr>
+        <w:lastRenderedPageBreak/>
+        <w:drawing>
+          <wp:inline distT="0" distB="0" distL="0" distR="0" wp14:anchorId="7B619786" wp14:editId="73753393">
+            <wp:extent cx="5943313" cy="4502785"/>
+            <wp:effectExtent l="0" t="0" r="0" b="0"/>
+            <wp:docPr id="6" name="Picture 6"/>
+            <wp:cNvGraphicFramePr>
+              <a:graphicFrameLocks xmlns:a="http://schemas.openxmlformats.org/drawingml/2006/main" noChangeAspect="1"/>
+            </wp:cNvGraphicFramePr>
+            <a:graphic xmlns:a="http://schemas.openxmlformats.org/drawingml/2006/main">
+              <a:graphicData uri="http://schemas.openxmlformats.org/drawingml/2006/picture">
+                <pic:pic xmlns:pic="http://schemas.openxmlformats.org/drawingml/2006/picture">
+                  <pic:nvPicPr>
+                    <pic:cNvPr id="6" name="Picture 6"/>
+                    <pic:cNvPicPr/>
+                  </pic:nvPicPr>
+                  <pic:blipFill>
+                    <a:blip r:embed="rId12" cstate="print">
+                      <a:extLst>
+                        <a:ext uri="{28A0092B-C50C-407E-A947-70E740481C1C}">
+                          <a14:useLocalDpi xmlns:a14="http://schemas.microsoft.com/office/drawing/2010/main" val="0"/>
+                        </a:ext>
+                      </a:extLst>
+                    </a:blip>
+                    <a:stretch>
+                      <a:fillRect/>
+                    </a:stretch>
+                  </pic:blipFill>
+                  <pic:spPr>
+                    <a:xfrm>
+                      <a:off x="0" y="0"/>
+                      <a:ext cx="5943313" cy="4502785"/>
+                    </a:xfrm>
+                    <a:prstGeom prst="rect">
+                      <a:avLst/>
+                    </a:prstGeom>
+                  </pic:spPr>
+                </pic:pic>
+              </a:graphicData>
+            </a:graphic>
+          </wp:inline>
+        </w:drawing>
+      </w:r>
       <w:r>
         <w:rPr>
           <w:rFonts w:ascii="Times New Roman" w:hAnsi="Times New Roman" w:cs="Times New Roman"/>
@@ -1608,7 +1761,7 @@
                     <pic:cNvPicPr/>
                   </pic:nvPicPr>
                   <pic:blipFill>
-                    <a:blip r:embed="rId11" cstate="print">
+                    <a:blip r:embed="rId13" cstate="print">
                       <a:extLst>
                         <a:ext uri="{28A0092B-C50C-407E-A947-70E740481C1C}">
                           <a14:useLocalDpi xmlns:a14="http://schemas.microsoft.com/office/drawing/2010/main" val="0"/>

</xml_diff>

<commit_message>
Update scripts to reflect new filtering and analysis of giant armadillo data; also includes Denis' original scripts for analysis; creation of Rmd report
</commit_message>
<xml_diff>
--- a/Analysis of Armadillo Acceleration.docx
+++ b/Analysis of Armadillo Acceleration.docx
@@ -4,83 +4,421 @@
   <w:body>
     <w:p>
       <w:pPr>
-        <w:rPr>
-          <w:rFonts w:ascii="Times New Roman" w:hAnsi="Times New Roman" w:cs="Times New Roman"/>
-          <w:bCs/>
+        <w:jc w:val="center"/>
+        <w:rPr>
+          <w:rFonts w:ascii="Times New Roman" w:hAnsi="Times New Roman" w:cs="Times New Roman"/>
+          <w:bCs/>
+          <w:sz w:val="32"/>
+          <w:szCs w:val="32"/>
+        </w:rPr>
+      </w:pPr>
+      <w:r>
+        <w:rPr>
+          <w:rFonts w:ascii="Times New Roman" w:hAnsi="Times New Roman" w:cs="Times New Roman"/>
+          <w:bCs/>
+          <w:sz w:val="32"/>
+          <w:szCs w:val="32"/>
+        </w:rPr>
+        <w:t>Estimation of latent behavioral states and relationships with environmental covariates in giant armadillos (</w:t>
+      </w:r>
+      <w:r>
+        <w:rPr>
+          <w:rFonts w:ascii="Times New Roman" w:hAnsi="Times New Roman" w:cs="Times New Roman"/>
+          <w:bCs/>
+          <w:i/>
+          <w:sz w:val="32"/>
+          <w:szCs w:val="32"/>
+        </w:rPr>
+        <w:t>Priodontes maximus</w:t>
+      </w:r>
+      <w:r>
+        <w:rPr>
+          <w:rFonts w:ascii="Times New Roman" w:hAnsi="Times New Roman" w:cs="Times New Roman"/>
+          <w:bCs/>
+          <w:sz w:val="32"/>
+          <w:szCs w:val="32"/>
+        </w:rPr>
+        <w:t>)</w:t>
+      </w:r>
+    </w:p>
+    <w:p>
+      <w:pPr>
+        <w:rPr>
+          <w:rFonts w:ascii="Times New Roman" w:hAnsi="Times New Roman" w:cs="Times New Roman"/>
+          <w:bCs/>
+        </w:rPr>
+      </w:pPr>
+    </w:p>
+    <w:p>
+      <w:pPr>
+        <w:rPr>
+          <w:rFonts w:ascii="Times New Roman" w:hAnsi="Times New Roman" w:cs="Times New Roman"/>
+          <w:bCs/>
+        </w:rPr>
+      </w:pPr>
+    </w:p>
+    <w:p>
+      <w:pPr>
+        <w:rPr>
+          <w:rFonts w:ascii="Times New Roman" w:hAnsi="Times New Roman" w:cs="Times New Roman"/>
         </w:rPr>
       </w:pPr>
       <w:r>
         <w:rPr>
           <w:rFonts w:ascii="Times New Roman" w:hAnsi="Times New Roman" w:cs="Times New Roman"/>
           <w:b/>
-        </w:rPr>
-        <w:t>Analysis of Armadillo Acceleration Data</w:t>
-      </w:r>
-    </w:p>
-    <w:p>
-      <w:pPr>
-        <w:rPr>
-          <w:rFonts w:ascii="Times New Roman" w:hAnsi="Times New Roman" w:cs="Times New Roman"/>
-          <w:bCs/>
-        </w:rPr>
-      </w:pPr>
-      <w:r>
-        <w:rPr>
-          <w:rFonts w:ascii="Times New Roman" w:hAnsi="Times New Roman" w:cs="Times New Roman"/>
-          <w:bCs/>
-        </w:rPr>
-        <w:t>November 9, 2020</w:t>
-      </w:r>
-    </w:p>
-    <w:p>
-      <w:pPr>
-        <w:rPr>
-          <w:rFonts w:ascii="Times New Roman" w:hAnsi="Times New Roman" w:cs="Times New Roman"/>
-          <w:bCs/>
-        </w:rPr>
-      </w:pPr>
-    </w:p>
-    <w:p>
-      <w:pPr>
-        <w:rPr>
-          <w:rFonts w:ascii="Times New Roman" w:hAnsi="Times New Roman" w:cs="Times New Roman"/>
-          <w:bCs/>
-        </w:rPr>
-      </w:pPr>
-      <w:r>
-        <w:rPr>
-          <w:rFonts w:ascii="Times New Roman" w:hAnsi="Times New Roman" w:cs="Times New Roman"/>
-          <w:bCs/>
-        </w:rPr>
-        <w:t xml:space="preserve">Armadillo movement data were analyzed in multiple ways to determine if “resting”, “foraging”, and “transit” behaviors could be classified. </w:t>
-      </w:r>
-      <w:r>
-        <w:rPr>
-          <w:rFonts w:ascii="Times New Roman" w:hAnsi="Times New Roman" w:cs="Times New Roman"/>
-          <w:bCs/>
-        </w:rPr>
-        <w:t>Armadillo acceleration (measured as activity counts per recording interval; 5 min)</w:t>
-      </w:r>
-      <w:r>
-        <w:rPr>
-          <w:rFonts w:ascii="Times New Roman" w:hAnsi="Times New Roman" w:cs="Times New Roman"/>
-          <w:bCs/>
-        </w:rPr>
-        <w:t xml:space="preserve"> and GPS data (recorded at 7 min intervals)</w:t>
-      </w:r>
-      <w:r>
-        <w:rPr>
-          <w:rFonts w:ascii="Times New Roman" w:hAnsi="Times New Roman" w:cs="Times New Roman"/>
-          <w:bCs/>
-        </w:rPr>
-        <w:t xml:space="preserve"> w</w:t>
-      </w:r>
-      <w:r>
-        <w:rPr>
-          <w:rFonts w:ascii="Times New Roman" w:hAnsi="Times New Roman" w:cs="Times New Roman"/>
-          <w:bCs/>
-        </w:rPr>
-        <w:t>ere</w:t>
+          <w:bCs/>
+        </w:rPr>
+        <w:t>Background</w:t>
+      </w:r>
+    </w:p>
+    <w:p>
+      <w:pPr>
+        <w:rPr>
+          <w:rFonts w:ascii="Times New Roman" w:hAnsi="Times New Roman" w:cs="Times New Roman"/>
+          <w:bCs/>
+        </w:rPr>
+      </w:pPr>
+    </w:p>
+    <w:p>
+      <w:pPr>
+        <w:rPr>
+          <w:rFonts w:ascii="Times New Roman" w:hAnsi="Times New Roman" w:cs="Times New Roman"/>
+          <w:bCs/>
+        </w:rPr>
+      </w:pPr>
+      <w:r>
+        <w:rPr>
+          <w:rFonts w:ascii="Times New Roman" w:hAnsi="Times New Roman" w:cs="Times New Roman"/>
+          <w:bCs/>
+        </w:rPr>
+        <w:t xml:space="preserve">While there has been an increased effort to understand the movement and spatial ecology of giant armadillos within the Brazilian Pantanal, quantitative measures of latent behavioral states and their relationships with </w:t>
+      </w:r>
+      <w:r>
+        <w:rPr>
+          <w:rFonts w:ascii="Times New Roman" w:hAnsi="Times New Roman" w:cs="Times New Roman"/>
+          <w:bCs/>
+        </w:rPr>
+        <w:t>environmental covariates</w:t>
+      </w:r>
+      <w:r>
+        <w:rPr>
+          <w:rFonts w:ascii="Times New Roman" w:hAnsi="Times New Roman" w:cs="Times New Roman"/>
+          <w:bCs/>
+        </w:rPr>
+        <w:t xml:space="preserve"> have not yet been evaluated. The estimation of latent behavioral states from animal telemetry data is useful to elucidate what behaviors individuals are performing over time and how they correspond with different environmental features over space and time. Latent behavioral states are often estimated by evaluating the measures of step lengths and turning angles of a set of tracks using hidden Markov models (HMMs), although there are some limitations to this approach. A recent method developed by Valle et al. (in review) uses a non-parametric Bayesian mixture model with a penalized prior to estimate the optimal number of behavioral states, the associated state-dependent distributions for each state, and the state estimates for each observation of the tracks. These can be evaluated using any set of data streams recorded by the tag or metrics derived from the track itself (e.g., step lengths, turning angles, accelerometer data).</w:t>
+      </w:r>
+      <w:r>
+        <w:rPr>
+          <w:rFonts w:ascii="Times New Roman" w:hAnsi="Times New Roman" w:cs="Times New Roman"/>
+          <w:bCs/>
+        </w:rPr>
+        <w:t xml:space="preserve"> This mixture model was used to estimate the latent behavioral states from giant armadillos to assess how this species interacts with its environment in the Brazilian Pantanal.</w:t>
+      </w:r>
+    </w:p>
+    <w:p>
+      <w:pPr>
+        <w:rPr>
+          <w:rFonts w:ascii="Times New Roman" w:hAnsi="Times New Roman" w:cs="Times New Roman"/>
+          <w:bCs/>
+        </w:rPr>
+      </w:pPr>
+    </w:p>
+    <w:p>
+      <w:pPr>
+        <w:rPr>
+          <w:rFonts w:ascii="Times New Roman" w:hAnsi="Times New Roman" w:cs="Times New Roman"/>
+          <w:bCs/>
+        </w:rPr>
+      </w:pPr>
+    </w:p>
+    <w:p>
+      <w:pPr>
+        <w:rPr>
+          <w:rFonts w:ascii="Times New Roman" w:hAnsi="Times New Roman" w:cs="Times New Roman"/>
+          <w:b/>
+          <w:iCs/>
+        </w:rPr>
+      </w:pPr>
+      <w:r>
+        <w:rPr>
+          <w:rFonts w:ascii="Times New Roman" w:hAnsi="Times New Roman" w:cs="Times New Roman"/>
+          <w:b/>
+          <w:iCs/>
+        </w:rPr>
+        <w:t>Methods</w:t>
+      </w:r>
+    </w:p>
+    <w:p>
+      <w:pPr>
+        <w:rPr>
+          <w:rFonts w:ascii="Times New Roman" w:hAnsi="Times New Roman" w:cs="Times New Roman"/>
+          <w:bCs/>
+          <w:iCs/>
+        </w:rPr>
+      </w:pPr>
+    </w:p>
+    <w:p>
+      <w:pPr>
+        <w:rPr>
+          <w:rFonts w:ascii="Times New Roman" w:hAnsi="Times New Roman" w:cs="Times New Roman"/>
+          <w:bCs/>
+        </w:rPr>
+      </w:pPr>
+      <w:r>
+        <w:rPr>
+          <w:rFonts w:ascii="Times New Roman" w:hAnsi="Times New Roman" w:cs="Times New Roman"/>
+        </w:rPr>
+        <w:t>M</w:t>
+      </w:r>
+      <w:r>
+        <w:rPr>
+          <w:rFonts w:ascii="Times New Roman" w:hAnsi="Times New Roman" w:cs="Times New Roman"/>
+        </w:rPr>
+        <w:t>ovement data</w:t>
+      </w:r>
+      <w:r>
+        <w:rPr>
+          <w:rFonts w:ascii="Times New Roman" w:hAnsi="Times New Roman" w:cs="Times New Roman"/>
+        </w:rPr>
+        <w:t xml:space="preserve"> were available for 7 individuals (</w:t>
+      </w:r>
+      <w:proofErr w:type="spellStart"/>
+      <w:r>
+        <w:rPr>
+          <w:rFonts w:ascii="Times New Roman" w:hAnsi="Times New Roman" w:cs="Times New Roman"/>
+        </w:rPr>
+        <w:t>blanca</w:t>
+      </w:r>
+      <w:proofErr w:type="spellEnd"/>
+      <w:r>
+        <w:rPr>
+          <w:rFonts w:ascii="Times New Roman" w:hAnsi="Times New Roman" w:cs="Times New Roman"/>
+        </w:rPr>
+        <w:t xml:space="preserve">, </w:t>
+      </w:r>
+      <w:proofErr w:type="spellStart"/>
+      <w:r>
+        <w:rPr>
+          <w:rFonts w:ascii="Times New Roman" w:hAnsi="Times New Roman" w:cs="Times New Roman"/>
+        </w:rPr>
+        <w:t>emanuel</w:t>
+      </w:r>
+      <w:proofErr w:type="spellEnd"/>
+      <w:r>
+        <w:rPr>
+          <w:rFonts w:ascii="Times New Roman" w:hAnsi="Times New Roman" w:cs="Times New Roman"/>
+        </w:rPr>
+        <w:t xml:space="preserve">, gala, </w:t>
+      </w:r>
+      <w:proofErr w:type="spellStart"/>
+      <w:r>
+        <w:rPr>
+          <w:rFonts w:ascii="Times New Roman" w:hAnsi="Times New Roman" w:cs="Times New Roman"/>
+        </w:rPr>
+        <w:t>mafalda</w:t>
+      </w:r>
+      <w:proofErr w:type="spellEnd"/>
+      <w:r>
+        <w:rPr>
+          <w:rFonts w:ascii="Times New Roman" w:hAnsi="Times New Roman" w:cs="Times New Roman"/>
+        </w:rPr>
+        <w:t xml:space="preserve">, </w:t>
+      </w:r>
+      <w:proofErr w:type="spellStart"/>
+      <w:r>
+        <w:rPr>
+          <w:rFonts w:ascii="Times New Roman" w:hAnsi="Times New Roman" w:cs="Times New Roman"/>
+        </w:rPr>
+        <w:t>mazeboti</w:t>
+      </w:r>
+      <w:proofErr w:type="spellEnd"/>
+      <w:r>
+        <w:rPr>
+          <w:rFonts w:ascii="Times New Roman" w:hAnsi="Times New Roman" w:cs="Times New Roman"/>
+        </w:rPr>
+        <w:t xml:space="preserve">, </w:t>
+      </w:r>
+      <w:proofErr w:type="spellStart"/>
+      <w:r>
+        <w:rPr>
+          <w:rFonts w:ascii="Times New Roman" w:hAnsi="Times New Roman" w:cs="Times New Roman"/>
+        </w:rPr>
+        <w:t>sara</w:t>
+      </w:r>
+      <w:proofErr w:type="spellEnd"/>
+      <w:r>
+        <w:rPr>
+          <w:rFonts w:ascii="Times New Roman" w:hAnsi="Times New Roman" w:cs="Times New Roman"/>
+        </w:rPr>
+        <w:t xml:space="preserve">, </w:t>
+      </w:r>
+      <w:proofErr w:type="spellStart"/>
+      <w:r>
+        <w:rPr>
+          <w:rFonts w:ascii="Times New Roman" w:hAnsi="Times New Roman" w:cs="Times New Roman"/>
+        </w:rPr>
+        <w:t>tex</w:t>
+      </w:r>
+      <w:proofErr w:type="spellEnd"/>
+      <w:r>
+        <w:rPr>
+          <w:rFonts w:ascii="Times New Roman" w:hAnsi="Times New Roman" w:cs="Times New Roman"/>
+        </w:rPr>
+        <w:t xml:space="preserve">) from 2019 – 2020. A sample size of N = </w:t>
+      </w:r>
+      <w:r>
+        <w:rPr>
+          <w:rFonts w:ascii="Times New Roman" w:hAnsi="Times New Roman" w:cs="Times New Roman"/>
+        </w:rPr>
+        <w:t>18</w:t>
+      </w:r>
+      <w:r>
+        <w:rPr>
+          <w:rFonts w:ascii="Times New Roman" w:hAnsi="Times New Roman" w:cs="Times New Roman"/>
+        </w:rPr>
+        <w:t>,</w:t>
+      </w:r>
+      <w:r>
+        <w:rPr>
+          <w:rFonts w:ascii="Times New Roman" w:hAnsi="Times New Roman" w:cs="Times New Roman"/>
+        </w:rPr>
+        <w:t>433</w:t>
+      </w:r>
+      <w:r>
+        <w:rPr>
+          <w:rFonts w:ascii="Times New Roman" w:hAnsi="Times New Roman" w:cs="Times New Roman"/>
+        </w:rPr>
+        <w:t xml:space="preserve"> total </w:t>
+      </w:r>
+      <w:r>
+        <w:rPr>
+          <w:rFonts w:ascii="Times New Roman" w:hAnsi="Times New Roman" w:cs="Times New Roman"/>
+        </w:rPr>
+        <w:t>GPS locations</w:t>
+      </w:r>
+      <w:r>
+        <w:rPr>
+          <w:rFonts w:ascii="Times New Roman" w:hAnsi="Times New Roman" w:cs="Times New Roman"/>
+        </w:rPr>
+        <w:t xml:space="preserve"> and N = 140,162 total activity count measurements</w:t>
+      </w:r>
+      <w:r>
+        <w:rPr>
+          <w:rFonts w:ascii="Times New Roman" w:hAnsi="Times New Roman" w:cs="Times New Roman"/>
+        </w:rPr>
+        <w:t xml:space="preserve"> were analyzed from all 7 IDs.</w:t>
+      </w:r>
+      <w:r>
+        <w:rPr>
+          <w:rFonts w:ascii="Times New Roman" w:hAnsi="Times New Roman" w:cs="Times New Roman"/>
+        </w:rPr>
+        <w:t xml:space="preserve"> The tags recorded activity counts (i.e., the changes in the x, y, or z axes </w:t>
+      </w:r>
+      <w:r>
+        <w:rPr>
+          <w:rFonts w:ascii="Times New Roman" w:hAnsi="Times New Roman" w:cs="Times New Roman"/>
+        </w:rPr>
+        <w:t xml:space="preserve">over a 5 min duration) and GPS positions, which were used to calculate step lengths and turning angles. </w:t>
+      </w:r>
+      <w:r>
+        <w:rPr>
+          <w:rFonts w:ascii="Times New Roman" w:hAnsi="Times New Roman" w:cs="Times New Roman"/>
+          <w:bCs/>
+        </w:rPr>
+        <w:t>These</w:t>
+      </w:r>
+      <w:r>
+        <w:rPr>
+          <w:rFonts w:ascii="Times New Roman" w:hAnsi="Times New Roman" w:cs="Times New Roman"/>
+          <w:bCs/>
+        </w:rPr>
+        <w:t xml:space="preserve"> movement data were </w:t>
+      </w:r>
+      <w:r>
+        <w:rPr>
+          <w:rFonts w:ascii="Times New Roman" w:hAnsi="Times New Roman" w:cs="Times New Roman"/>
+          <w:bCs/>
+        </w:rPr>
+        <w:t>heavily filtered to remove</w:t>
+      </w:r>
+      <w:r>
+        <w:rPr>
+          <w:rFonts w:ascii="Times New Roman" w:hAnsi="Times New Roman" w:cs="Times New Roman"/>
+          <w:bCs/>
+        </w:rPr>
+        <w:t xml:space="preserve"> error-prone measurements that could bias the results. This included the removal of</w:t>
+      </w:r>
+      <w:r>
+        <w:rPr>
+          <w:rFonts w:ascii="Times New Roman" w:hAnsi="Times New Roman" w:cs="Times New Roman"/>
+          <w:bCs/>
+        </w:rPr>
+        <w:t xml:space="preserve"> aberrant locations due to low satellite coverage (</w:t>
+      </w:r>
+      <w:r>
+        <w:rPr>
+          <w:rFonts w:ascii="Times New Roman" w:hAnsi="Times New Roman" w:cs="Times New Roman"/>
+          <w:bCs/>
+        </w:rPr>
+        <w:sym w:font="Symbol" w:char="F0A3"/>
+      </w:r>
+      <w:r>
+        <w:rPr>
+          <w:rFonts w:ascii="Times New Roman" w:hAnsi="Times New Roman" w:cs="Times New Roman"/>
+          <w:bCs/>
+        </w:rPr>
+        <w:t xml:space="preserve"> 4 satellites), step lengths that were larger than possible (</w:t>
+      </w:r>
+      <w:r>
+        <w:rPr>
+          <w:rFonts w:ascii="Times New Roman" w:hAnsi="Times New Roman" w:cs="Times New Roman"/>
+          <w:bCs/>
+        </w:rPr>
+        <w:t xml:space="preserve">&gt; </w:t>
+      </w:r>
+      <w:r>
+        <w:rPr>
+          <w:rFonts w:ascii="Times New Roman" w:hAnsi="Times New Roman" w:cs="Times New Roman"/>
+          <w:bCs/>
+        </w:rPr>
+        <w:t>800 m; 99</w:t>
+      </w:r>
+      <w:r>
+        <w:rPr>
+          <w:rFonts w:ascii="Times New Roman" w:hAnsi="Times New Roman" w:cs="Times New Roman"/>
+          <w:bCs/>
+          <w:vertAlign w:val="superscript"/>
+        </w:rPr>
+        <w:t>th</w:t>
+      </w:r>
+      <w:r>
+        <w:rPr>
+          <w:rFonts w:ascii="Times New Roman" w:hAnsi="Times New Roman" w:cs="Times New Roman"/>
+          <w:bCs/>
+        </w:rPr>
+        <w:t xml:space="preserve"> quantile), and when </w:t>
+      </w:r>
+      <w:r>
+        <w:rPr>
+          <w:rFonts w:ascii="Times New Roman" w:hAnsi="Times New Roman" w:cs="Times New Roman"/>
+          <w:bCs/>
+        </w:rPr>
+        <w:t>activity counts were equal to zero</w:t>
+      </w:r>
+      <w:r>
+        <w:rPr>
+          <w:rFonts w:ascii="Times New Roman" w:hAnsi="Times New Roman" w:cs="Times New Roman"/>
+          <w:bCs/>
+        </w:rPr>
+        <w:t xml:space="preserve">. </w:t>
+      </w:r>
+      <w:r>
+        <w:rPr>
+          <w:rFonts w:ascii="Times New Roman" w:hAnsi="Times New Roman" w:cs="Times New Roman"/>
+          <w:bCs/>
+        </w:rPr>
+        <w:t>Since activity counts</w:t>
       </w:r>
       <w:r>
         <w:rPr>
@@ -94,87 +432,77 @@
           <w:rFonts w:ascii="Times New Roman" w:hAnsi="Times New Roman" w:cs="Times New Roman"/>
           <w:bCs/>
         </w:rPr>
-        <w:t xml:space="preserve">recorded and were </w:t>
-      </w:r>
-      <w:r>
-        <w:rPr>
-          <w:rFonts w:ascii="Times New Roman" w:hAnsi="Times New Roman" w:cs="Times New Roman"/>
-          <w:bCs/>
-        </w:rPr>
-        <w:t xml:space="preserve">analyzed in </w:t>
-      </w:r>
-      <w:proofErr w:type="spellStart"/>
-      <w:r>
-        <w:rPr>
-          <w:rFonts w:ascii="Courier New" w:hAnsi="Courier New" w:cs="Courier New"/>
-          <w:bCs/>
-        </w:rPr>
-        <w:t>bayesmove</w:t>
-      </w:r>
-      <w:proofErr w:type="spellEnd"/>
-      <w:r>
-        <w:rPr>
-          <w:rFonts w:ascii="Times New Roman" w:hAnsi="Times New Roman" w:cs="Times New Roman"/>
-          <w:bCs/>
-        </w:rPr>
-        <w:t xml:space="preserve"> using the segmentation and clustering (LDA) procedures.</w:t>
-      </w:r>
-    </w:p>
-    <w:p>
-      <w:pPr>
-        <w:rPr>
-          <w:rFonts w:ascii="Times New Roman" w:hAnsi="Times New Roman" w:cs="Times New Roman"/>
-          <w:bCs/>
-        </w:rPr>
-      </w:pPr>
-    </w:p>
-    <w:p>
-      <w:pPr>
-        <w:rPr>
-          <w:rFonts w:ascii="Times New Roman" w:hAnsi="Times New Roman" w:cs="Times New Roman"/>
-          <w:bCs/>
-        </w:rPr>
-      </w:pPr>
-    </w:p>
-    <w:p>
-      <w:pPr>
-        <w:rPr>
-          <w:rFonts w:ascii="Times New Roman" w:hAnsi="Times New Roman" w:cs="Times New Roman"/>
-          <w:bCs/>
-          <w:iCs/>
-        </w:rPr>
-      </w:pPr>
-      <w:r>
-        <w:rPr>
-          <w:rFonts w:ascii="Times New Roman" w:hAnsi="Times New Roman" w:cs="Times New Roman"/>
-          <w:bCs/>
-          <w:i/>
-        </w:rPr>
-        <w:t>Data preparation</w:t>
-      </w:r>
-    </w:p>
-    <w:p>
-      <w:pPr>
-        <w:rPr>
-          <w:rFonts w:ascii="Times New Roman" w:hAnsi="Times New Roman" w:cs="Times New Roman"/>
-          <w:bCs/>
-          <w:iCs/>
-        </w:rPr>
-      </w:pPr>
-    </w:p>
-    <w:p>
-      <w:pPr>
-        <w:rPr>
-          <w:rFonts w:ascii="Times New Roman" w:hAnsi="Times New Roman" w:cs="Times New Roman"/>
-          <w:bCs/>
-        </w:rPr>
-      </w:pPr>
-      <w:r>
-        <w:rPr>
-          <w:rFonts w:ascii="Times New Roman" w:hAnsi="Times New Roman" w:cs="Times New Roman"/>
-          <w:bCs/>
-        </w:rPr>
-        <w:t xml:space="preserve">Since there were numerous observations of missing data for Activity Count and GPS data, these data were first filtered to remove all duplicates and only include Activity Counts that were </w:t>
+        <w:t>were</w:t>
+      </w:r>
+      <w:r>
+        <w:rPr>
+          <w:rFonts w:ascii="Times New Roman" w:hAnsi="Times New Roman" w:cs="Times New Roman"/>
+          <w:bCs/>
+        </w:rPr>
+        <w:t xml:space="preserve"> record</w:t>
+      </w:r>
+      <w:r>
+        <w:rPr>
+          <w:rFonts w:ascii="Times New Roman" w:hAnsi="Times New Roman" w:cs="Times New Roman"/>
+          <w:bCs/>
+        </w:rPr>
+        <w:t>ed at 5 min</w:t>
+      </w:r>
+      <w:r>
+        <w:rPr>
+          <w:rFonts w:ascii="Times New Roman" w:hAnsi="Times New Roman" w:cs="Times New Roman"/>
+          <w:bCs/>
+        </w:rPr>
+        <w:t xml:space="preserve"> interval</w:t>
+      </w:r>
+      <w:r>
+        <w:rPr>
+          <w:rFonts w:ascii="Times New Roman" w:hAnsi="Times New Roman" w:cs="Times New Roman"/>
+          <w:bCs/>
+        </w:rPr>
+        <w:t xml:space="preserve">s </w:t>
+      </w:r>
+      <w:r>
+        <w:rPr>
+          <w:rFonts w:ascii="Times New Roman" w:hAnsi="Times New Roman" w:cs="Times New Roman"/>
+          <w:bCs/>
+        </w:rPr>
+        <w:t xml:space="preserve">and GPS </w:t>
+      </w:r>
+      <w:r>
+        <w:rPr>
+          <w:rFonts w:ascii="Times New Roman" w:hAnsi="Times New Roman" w:cs="Times New Roman"/>
+          <w:bCs/>
+        </w:rPr>
+        <w:t>locations were</w:t>
+      </w:r>
+      <w:r>
+        <w:rPr>
+          <w:rFonts w:ascii="Times New Roman" w:hAnsi="Times New Roman" w:cs="Times New Roman"/>
+          <w:bCs/>
+        </w:rPr>
+        <w:t xml:space="preserve"> recorded at 7 min intervals</w:t>
+      </w:r>
+      <w:r>
+        <w:rPr>
+          <w:rFonts w:ascii="Times New Roman" w:hAnsi="Times New Roman" w:cs="Times New Roman"/>
+          <w:bCs/>
+        </w:rPr>
+        <w:t xml:space="preserve">, activity counts were only retained when sampled at a time </w:t>
+      </w:r>
+      <w:r>
+        <w:rPr>
+          <w:rFonts w:ascii="Times New Roman" w:hAnsi="Times New Roman" w:cs="Times New Roman"/>
+          <w:bCs/>
+        </w:rPr>
+        <w:sym w:font="Symbol" w:char="F0A3"/>
+      </w:r>
+      <w:r>
+        <w:rPr>
+          <w:rFonts w:ascii="Times New Roman" w:hAnsi="Times New Roman" w:cs="Times New Roman"/>
+          <w:bCs/>
+        </w:rPr>
+        <w:t xml:space="preserve"> 1 min different from the GPS tag. Additionally, GPS positions were filtered to only include observations sampled at 7 </w:t>
       </w:r>
       <w:r>
         <w:rPr>
@@ -188,70 +516,35 @@
           <w:rFonts w:ascii="Times New Roman" w:hAnsi="Times New Roman" w:cs="Times New Roman"/>
           <w:bCs/>
         </w:rPr>
-        <w:t xml:space="preserve">1 min from the 7 min time step for the GPS tag (since this was the data stream treated as a reference). Data were filtered in this way since we have spatial movement patterns from the GPS locations, which were used to calculate Step Lengths and Turning Angles. </w:t>
-      </w:r>
-      <w:r>
-        <w:rPr>
-          <w:rFonts w:ascii="Times New Roman" w:hAnsi="Times New Roman" w:cs="Times New Roman"/>
-          <w:bCs/>
-        </w:rPr>
-        <w:t xml:space="preserve">This left </w:t>
-      </w:r>
-      <w:r>
-        <w:rPr>
-          <w:rFonts w:ascii="Times New Roman" w:hAnsi="Times New Roman" w:cs="Times New Roman"/>
-          <w:bCs/>
-        </w:rPr>
-        <w:t>67</w:t>
-      </w:r>
-      <w:r>
-        <w:rPr>
-          <w:rFonts w:ascii="Times New Roman" w:hAnsi="Times New Roman" w:cs="Times New Roman"/>
-          <w:bCs/>
-        </w:rPr>
-        <w:t>,</w:t>
-      </w:r>
-      <w:r>
-        <w:rPr>
-          <w:rFonts w:ascii="Times New Roman" w:hAnsi="Times New Roman" w:cs="Times New Roman"/>
-          <w:bCs/>
-        </w:rPr>
-        <w:t>87</w:t>
-      </w:r>
-      <w:r>
-        <w:rPr>
-          <w:rFonts w:ascii="Times New Roman" w:hAnsi="Times New Roman" w:cs="Times New Roman"/>
-          <w:bCs/>
-        </w:rPr>
-        <w:t>3</w:t>
-      </w:r>
-      <w:r>
-        <w:rPr>
-          <w:rFonts w:ascii="Times New Roman" w:hAnsi="Times New Roman" w:cs="Times New Roman"/>
-          <w:bCs/>
-        </w:rPr>
-        <w:t xml:space="preserve"> observations from 7 individuals for analysis by the model.</w:t>
-      </w:r>
-      <w:r>
-        <w:rPr>
-          <w:rFonts w:ascii="Times New Roman" w:hAnsi="Times New Roman" w:cs="Times New Roman"/>
-          <w:bCs/>
-        </w:rPr>
-        <w:t xml:space="preserve"> Within this dataset, there was 2.6</w:t>
-      </w:r>
-      <w:r>
-        <w:rPr>
-          <w:rFonts w:ascii="Times New Roman" w:hAnsi="Times New Roman" w:cs="Times New Roman"/>
-          <w:bCs/>
-        </w:rPr>
-        <w:sym w:font="Symbol" w:char="F0B4"/>
-      </w:r>
-      <w:r>
-        <w:rPr>
-          <w:rFonts w:ascii="Times New Roman" w:hAnsi="Times New Roman" w:cs="Times New Roman"/>
-          <w:bCs/>
-        </w:rPr>
-        <w:t xml:space="preserve"> more Activity Count data than GPS data (step lengths, turning angles).</w:t>
+        <w:t xml:space="preserve"> 1 min. Step lengths were then converted to speed by dividing by the </w:t>
+      </w:r>
+      <w:r>
+        <w:rPr>
+          <w:rFonts w:ascii="Times New Roman" w:hAnsi="Times New Roman" w:cs="Times New Roman"/>
+          <w:bCs/>
+        </w:rPr>
+        <w:t>time step (i.e., 7 min).</w:t>
+      </w:r>
+      <w:r>
+        <w:rPr>
+          <w:rFonts w:ascii="Times New Roman" w:hAnsi="Times New Roman" w:cs="Times New Roman"/>
+          <w:bCs/>
+        </w:rPr>
+        <w:t xml:space="preserve"> After all filtering steps, </w:t>
+      </w:r>
+      <w:r>
+        <w:rPr>
+          <w:rFonts w:ascii="Times New Roman" w:hAnsi="Times New Roman" w:cs="Times New Roman"/>
+          <w:bCs/>
+        </w:rPr>
+        <w:t>a total of 9,948 observations were retained for further analysis.</w:t>
+      </w:r>
+      <w:r>
+        <w:rPr>
+          <w:rFonts w:ascii="Times New Roman" w:hAnsi="Times New Roman" w:cs="Times New Roman"/>
+          <w:bCs/>
+        </w:rPr>
+        <w:t xml:space="preserve"> Next, speed, turning angles, and activity counts were discretized into bins for analysis by the non-parametric Bayesian mixture model.</w:t>
       </w:r>
     </w:p>
     <w:p>
@@ -274,355 +567,80 @@
           <w:rFonts w:ascii="Times New Roman" w:hAnsi="Times New Roman" w:cs="Times New Roman"/>
           <w:bCs/>
         </w:rPr>
-        <w:t xml:space="preserve">Since </w:t>
-      </w:r>
-      <w:r>
-        <w:rPr>
-          <w:rFonts w:ascii="Times New Roman" w:hAnsi="Times New Roman" w:cs="Times New Roman"/>
-          <w:bCs/>
-        </w:rPr>
-        <w:t xml:space="preserve">Activity Count and </w:t>
-      </w:r>
-      <w:r>
-        <w:rPr>
-          <w:rFonts w:ascii="Times New Roman" w:hAnsi="Times New Roman" w:cs="Times New Roman"/>
-          <w:bCs/>
-        </w:rPr>
-        <w:t xml:space="preserve">Step Length were </w:t>
-      </w:r>
-      <w:r>
-        <w:rPr>
-          <w:rFonts w:ascii="Times New Roman" w:hAnsi="Times New Roman" w:cs="Times New Roman"/>
-          <w:bCs/>
-        </w:rPr>
-        <w:t>highly right-skewed, quantiles were used to bin th</w:t>
-      </w:r>
-      <w:r>
-        <w:rPr>
-          <w:rFonts w:ascii="Times New Roman" w:hAnsi="Times New Roman" w:cs="Times New Roman"/>
-          <w:bCs/>
-        </w:rPr>
-        <w:t>ese</w:t>
-      </w:r>
-      <w:r>
-        <w:rPr>
-          <w:rFonts w:ascii="Times New Roman" w:hAnsi="Times New Roman" w:cs="Times New Roman"/>
-          <w:bCs/>
-        </w:rPr>
-        <w:t xml:space="preserve"> variable</w:t>
-      </w:r>
-      <w:r>
-        <w:rPr>
-          <w:rFonts w:ascii="Times New Roman" w:hAnsi="Times New Roman" w:cs="Times New Roman"/>
-          <w:bCs/>
-        </w:rPr>
-        <w:t xml:space="preserve"> in a way that was biologically relevant</w:t>
-      </w:r>
-      <w:r>
-        <w:rPr>
-          <w:rFonts w:ascii="Times New Roman" w:hAnsi="Times New Roman" w:cs="Times New Roman"/>
-          <w:bCs/>
-        </w:rPr>
-        <w:t xml:space="preserve">. Specifically, I discretized </w:t>
-      </w:r>
-      <w:r>
-        <w:rPr>
-          <w:rFonts w:ascii="Times New Roman" w:hAnsi="Times New Roman" w:cs="Times New Roman"/>
-          <w:bCs/>
-        </w:rPr>
-        <w:t>Activity Count and Step Length</w:t>
-      </w:r>
-      <w:r>
-        <w:rPr>
-          <w:rFonts w:ascii="Times New Roman" w:hAnsi="Times New Roman" w:cs="Times New Roman"/>
-          <w:bCs/>
-        </w:rPr>
-        <w:t xml:space="preserve"> into </w:t>
-      </w:r>
-      <w:r>
-        <w:rPr>
-          <w:rFonts w:ascii="Times New Roman" w:hAnsi="Times New Roman" w:cs="Times New Roman"/>
-          <w:bCs/>
-        </w:rPr>
-        <w:t>5</w:t>
-      </w:r>
-      <w:r>
-        <w:rPr>
-          <w:rFonts w:ascii="Times New Roman" w:hAnsi="Times New Roman" w:cs="Times New Roman"/>
-          <w:bCs/>
-        </w:rPr>
-        <w:t xml:space="preserve"> bins</w:t>
-      </w:r>
-      <w:r>
-        <w:rPr>
-          <w:rFonts w:ascii="Times New Roman" w:hAnsi="Times New Roman" w:cs="Times New Roman"/>
-          <w:bCs/>
-        </w:rPr>
-        <w:t xml:space="preserve"> each.</w:t>
-      </w:r>
-      <w:r>
-        <w:rPr>
-          <w:rFonts w:ascii="Times New Roman" w:hAnsi="Times New Roman" w:cs="Times New Roman"/>
-          <w:bCs/>
-        </w:rPr>
-        <w:t xml:space="preserve"> </w:t>
-      </w:r>
-      <w:r>
-        <w:rPr>
-          <w:rFonts w:ascii="Times New Roman" w:hAnsi="Times New Roman" w:cs="Times New Roman"/>
-          <w:bCs/>
-        </w:rPr>
-        <w:t xml:space="preserve">Activity Count was discretized </w:t>
-      </w:r>
-      <w:r>
-        <w:rPr>
-          <w:rFonts w:ascii="Times New Roman" w:hAnsi="Times New Roman" w:cs="Times New Roman"/>
-          <w:bCs/>
-        </w:rPr>
-        <w:t xml:space="preserve">using the 0, 0.75, 0.80, 0.85, 0.95, and 1 quantiles, </w:t>
-      </w:r>
-      <w:r>
-        <w:rPr>
-          <w:rFonts w:ascii="Times New Roman" w:hAnsi="Times New Roman" w:cs="Times New Roman"/>
-          <w:bCs/>
-        </w:rPr>
-        <w:t>whose</w:t>
-      </w:r>
-      <w:r>
-        <w:rPr>
-          <w:rFonts w:ascii="Times New Roman" w:hAnsi="Times New Roman" w:cs="Times New Roman"/>
-          <w:bCs/>
-        </w:rPr>
-        <w:t xml:space="preserve"> bin limits were 0, 1</w:t>
-      </w:r>
-      <w:r>
-        <w:rPr>
-          <w:rFonts w:ascii="Times New Roman" w:hAnsi="Times New Roman" w:cs="Times New Roman"/>
-          <w:bCs/>
-        </w:rPr>
-        <w:t>8</w:t>
-      </w:r>
-      <w:r>
-        <w:rPr>
-          <w:rFonts w:ascii="Times New Roman" w:hAnsi="Times New Roman" w:cs="Times New Roman"/>
-          <w:bCs/>
-        </w:rPr>
-        <w:t xml:space="preserve">, </w:t>
-      </w:r>
-      <w:r>
-        <w:rPr>
-          <w:rFonts w:ascii="Times New Roman" w:hAnsi="Times New Roman" w:cs="Times New Roman"/>
-          <w:bCs/>
-        </w:rPr>
-        <w:t>55</w:t>
-      </w:r>
-      <w:r>
-        <w:rPr>
-          <w:rFonts w:ascii="Times New Roman" w:hAnsi="Times New Roman" w:cs="Times New Roman"/>
-          <w:bCs/>
-        </w:rPr>
-        <w:t xml:space="preserve">, 36, </w:t>
-      </w:r>
-      <w:r>
-        <w:rPr>
-          <w:rFonts w:ascii="Times New Roman" w:hAnsi="Times New Roman" w:cs="Times New Roman"/>
-          <w:bCs/>
-        </w:rPr>
-        <w:t>137</w:t>
-      </w:r>
-      <w:r>
-        <w:rPr>
-          <w:rFonts w:ascii="Times New Roman" w:hAnsi="Times New Roman" w:cs="Times New Roman"/>
-          <w:bCs/>
-        </w:rPr>
-        <w:t xml:space="preserve">, </w:t>
-      </w:r>
-      <w:r>
-        <w:rPr>
-          <w:rFonts w:ascii="Times New Roman" w:hAnsi="Times New Roman" w:cs="Times New Roman"/>
-          <w:bCs/>
-        </w:rPr>
-        <w:t>281</w:t>
-      </w:r>
-      <w:r>
-        <w:rPr>
-          <w:rFonts w:ascii="Times New Roman" w:hAnsi="Times New Roman" w:cs="Times New Roman"/>
-          <w:bCs/>
-        </w:rPr>
-        <w:t xml:space="preserve">, and </w:t>
-      </w:r>
-      <w:r>
-        <w:rPr>
-          <w:rFonts w:ascii="Times New Roman" w:hAnsi="Times New Roman" w:cs="Times New Roman"/>
-          <w:bCs/>
-        </w:rPr>
-        <w:t>420</w:t>
-      </w:r>
-      <w:r>
-        <w:rPr>
-          <w:rFonts w:ascii="Times New Roman" w:hAnsi="Times New Roman" w:cs="Times New Roman"/>
-          <w:bCs/>
-        </w:rPr>
-        <w:t xml:space="preserve"> counts of deviation from the previous values of </w:t>
-      </w:r>
-      <w:r>
-        <w:rPr>
-          <w:rFonts w:ascii="Times New Roman" w:hAnsi="Times New Roman" w:cs="Times New Roman"/>
-          <w:bCs/>
-        </w:rPr>
-        <w:t>the</w:t>
-      </w:r>
-      <w:r>
-        <w:rPr>
-          <w:rFonts w:ascii="Times New Roman" w:hAnsi="Times New Roman" w:cs="Times New Roman"/>
-          <w:bCs/>
-        </w:rPr>
-        <w:t xml:space="preserve"> accelerometer.</w:t>
-      </w:r>
-      <w:r>
-        <w:rPr>
-          <w:rFonts w:ascii="Times New Roman" w:hAnsi="Times New Roman" w:cs="Times New Roman"/>
-          <w:bCs/>
-        </w:rPr>
-        <w:t xml:space="preserve"> Step Length was discretized using the 0, 0.50, 0.75, 0.95, 0.99, and 1 quantiles, whose bin limits were 0, 33, 101, 357, 931, and 1957 m for a 7 min time step. Turning Angle distributions were quite flat for most individuals</w:t>
-      </w:r>
-      <w:r>
-        <w:rPr>
-          <w:rFonts w:ascii="Times New Roman" w:hAnsi="Times New Roman" w:cs="Times New Roman"/>
-          <w:bCs/>
-        </w:rPr>
-        <w:t xml:space="preserve"> (except ‘</w:t>
-      </w:r>
-      <w:proofErr w:type="spellStart"/>
-      <w:r>
-        <w:rPr>
-          <w:rFonts w:ascii="Times New Roman" w:hAnsi="Times New Roman" w:cs="Times New Roman"/>
-          <w:bCs/>
-        </w:rPr>
-        <w:t>Mazeboti</w:t>
-      </w:r>
-      <w:proofErr w:type="spellEnd"/>
-      <w:r>
-        <w:rPr>
-          <w:rFonts w:ascii="Times New Roman" w:hAnsi="Times New Roman" w:cs="Times New Roman"/>
-          <w:bCs/>
-        </w:rPr>
-        <w:t>’)</w:t>
-      </w:r>
-      <w:r>
-        <w:rPr>
-          <w:rFonts w:ascii="Times New Roman" w:hAnsi="Times New Roman" w:cs="Times New Roman"/>
-          <w:bCs/>
-        </w:rPr>
-        <w:t xml:space="preserve">, so equal bin widths of </w:t>
+        <w:t xml:space="preserve">Activity counts ranged from 1 to 300 and were discretized into 6 bins of equal width. Speed ranged from 0 to 2.13 m/s and was discretized into 7 bins. Since </w:t>
+      </w:r>
+      <w:r>
+        <w:rPr>
+          <w:rFonts w:ascii="Times New Roman" w:hAnsi="Times New Roman" w:cs="Times New Roman"/>
+          <w:bCs/>
+        </w:rPr>
+        <w:t>99% of speed observations were recorded below 1 m/s, 6 bins of equal width were used to discretize speed from 0 to 1 m/s. All observations greater than 1 m/s (up to 2.13 m/s) were assigned to the 7</w:t>
+      </w:r>
+      <w:r>
+        <w:rPr>
+          <w:rFonts w:ascii="Times New Roman" w:hAnsi="Times New Roman" w:cs="Times New Roman"/>
+          <w:bCs/>
+          <w:vertAlign w:val="superscript"/>
+        </w:rPr>
+        <w:t>th</w:t>
+      </w:r>
+      <w:r>
+        <w:rPr>
+          <w:rFonts w:ascii="Times New Roman" w:hAnsi="Times New Roman" w:cs="Times New Roman"/>
+          <w:bCs/>
+        </w:rPr>
+        <w:t xml:space="preserve"> bin. Turning angles ranged from </w:t>
       </w:r>
       <m:oMath>
-        <m:f>
-          <m:fPr>
-            <m:ctrlPr>
-              <w:rPr>
-                <w:rFonts w:ascii="Cambria Math" w:hAnsi="Cambria Math" w:cs="Times New Roman"/>
-                <w:bCs/>
-              </w:rPr>
-            </m:ctrlPr>
-          </m:fPr>
-          <m:num>
-            <m:r>
-              <m:rPr>
-                <m:sty m:val="p"/>
-              </m:rPr>
-              <w:rPr>
-                <w:rFonts w:ascii="Cambria Math" w:hAnsi="Cambria Math" w:cs="Times New Roman"/>
-              </w:rPr>
-              <m:t>π</m:t>
-            </m:r>
-          </m:num>
-          <m:den>
-            <m:r>
-              <w:rPr>
-                <w:rFonts w:ascii="Cambria Math" w:hAnsi="Cambria Math" w:cs="Times New Roman"/>
-              </w:rPr>
-              <m:t>4</m:t>
-            </m:r>
-            <m:ctrlPr>
-              <w:rPr>
-                <w:rFonts w:ascii="Cambria Math" w:hAnsi="Cambria Math" w:cs="Times New Roman"/>
-                <w:bCs/>
-                <w:i/>
-              </w:rPr>
-            </m:ctrlPr>
-          </m:den>
-        </m:f>
+        <m:r>
+          <w:rPr>
+            <w:rFonts w:ascii="Cambria Math" w:hAnsi="Cambria Math" w:cs="Times New Roman"/>
+          </w:rPr>
+          <m:t>-</m:t>
+        </m:r>
+        <m:r>
+          <m:rPr>
+            <m:sty m:val="p"/>
+          </m:rPr>
+          <w:rPr>
+            <w:rFonts w:ascii="Cambria Math" w:hAnsi="Cambria Math" w:cs="Times New Roman"/>
+          </w:rPr>
+          <m:t>π</m:t>
+        </m:r>
       </m:oMath>
       <w:r>
         <w:rPr>
           <w:rFonts w:ascii="Times New Roman" w:eastAsiaTheme="minorEastAsia" w:hAnsi="Times New Roman" w:cs="Times New Roman"/>
           <w:bCs/>
         </w:rPr>
-        <w:t xml:space="preserve"> was used on </w:t>
+        <w:t xml:space="preserve"> to </w:t>
       </w:r>
       <m:oMath>
-        <m:d>
-          <m:dPr>
-            <m:begChr m:val="["/>
-            <m:endChr m:val="]"/>
-            <m:ctrlPr>
-              <w:rPr>
-                <w:rFonts w:ascii="Cambria Math" w:eastAsiaTheme="minorEastAsia" w:hAnsi="Cambria Math" w:cs="Times New Roman"/>
-                <w:bCs/>
-                <w:i/>
-              </w:rPr>
-            </m:ctrlPr>
-          </m:dPr>
-          <m:e>
-            <m:r>
-              <w:rPr>
-                <w:rFonts w:ascii="Cambria Math" w:eastAsiaTheme="minorEastAsia" w:hAnsi="Cambria Math" w:cs="Times New Roman"/>
-              </w:rPr>
-              <m:t>-</m:t>
-            </m:r>
-            <m:r>
-              <m:rPr>
-                <m:sty m:val="p"/>
-              </m:rPr>
-              <w:rPr>
-                <w:rFonts w:ascii="Cambria Math" w:eastAsiaTheme="minorEastAsia" w:hAnsi="Cambria Math" w:cs="Times New Roman"/>
-              </w:rPr>
-              <m:t>π</m:t>
-            </m:r>
-            <m:r>
-              <w:rPr>
-                <w:rFonts w:ascii="Cambria Math" w:eastAsiaTheme="minorEastAsia" w:hAnsi="Cambria Math" w:cs="Times New Roman"/>
-              </w:rPr>
-              <m:t>,</m:t>
-            </m:r>
-            <m:r>
-              <m:rPr>
-                <m:sty m:val="p"/>
-              </m:rPr>
-              <w:rPr>
-                <w:rFonts w:ascii="Cambria Math" w:eastAsiaTheme="minorEastAsia" w:hAnsi="Cambria Math" w:cs="Times New Roman"/>
-              </w:rPr>
-              <m:t>π</m:t>
-            </m:r>
-          </m:e>
-        </m:d>
+        <m:r>
+          <m:rPr>
+            <m:sty m:val="p"/>
+          </m:rPr>
+          <w:rPr>
+            <w:rFonts w:ascii="Cambria Math" w:eastAsiaTheme="minorEastAsia" w:hAnsi="Cambria Math" w:cs="Times New Roman"/>
+          </w:rPr>
+          <m:t>π</m:t>
+        </m:r>
       </m:oMath>
       <w:r>
         <w:rPr>
           <w:rFonts w:ascii="Times New Roman" w:eastAsiaTheme="minorEastAsia" w:hAnsi="Times New Roman" w:cs="Times New Roman"/>
           <w:bCs/>
         </w:rPr>
-        <w:t>.</w:t>
-      </w:r>
-    </w:p>
-    <w:p>
-      <w:pPr>
+        <w:t xml:space="preserve"> radians and were discretized into 10 bins of equal width. Plots of </w:t>
+      </w:r>
+      <w:r>
         <w:rPr>
           <w:rFonts w:ascii="Times New Roman" w:eastAsiaTheme="minorEastAsia" w:hAnsi="Times New Roman" w:cs="Times New Roman"/>
           <w:bCs/>
         </w:rPr>
-      </w:pPr>
+        <w:lastRenderedPageBreak/>
+        <w:t>continuous and discretized distributions are shown below. Additionally a plot of filtered tracks for each ID is also included for spatial context.</w:t>
+      </w:r>
     </w:p>
     <w:p>
       <w:pPr>
@@ -710,7 +728,6 @@
           <w:bCs/>
           <w:noProof/>
         </w:rPr>
-        <w:lastRenderedPageBreak/>
         <w:drawing>
           <wp:inline distT="0" distB="0" distL="0" distR="0" wp14:anchorId="52C2ACCF" wp14:editId="17C83BBC">
             <wp:extent cx="5029200" cy="3810233"/>
@@ -776,6 +793,7 @@
           <w:bCs/>
           <w:noProof/>
         </w:rPr>
+        <w:lastRenderedPageBreak/>
         <w:drawing>
           <wp:inline distT="0" distB="0" distL="0" distR="0" wp14:anchorId="7A889A41" wp14:editId="1207AF65">
             <wp:extent cx="5029200" cy="3810049"/>
@@ -839,7 +857,6 @@
           <w:bCs/>
           <w:noProof/>
         </w:rPr>
-        <w:lastRenderedPageBreak/>
         <w:drawing>
           <wp:inline distT="0" distB="0" distL="0" distR="0" wp14:anchorId="35A98A38" wp14:editId="1E4A2989">
             <wp:extent cx="5029200" cy="3810049"/>
@@ -1048,7 +1065,6 @@
           <w:iCs/>
           <w:noProof/>
         </w:rPr>
-        <w:lastRenderedPageBreak/>
         <w:drawing>
           <wp:inline distT="0" distB="0" distL="0" distR="0" wp14:anchorId="3D63902F" wp14:editId="21DC2AF1">
             <wp:extent cx="5029200" cy="3810049"/>
@@ -1117,6 +1133,7 @@
           <w:iCs/>
           <w:noProof/>
         </w:rPr>
+        <w:lastRenderedPageBreak/>
         <w:drawing>
           <wp:inline distT="0" distB="0" distL="0" distR="0" wp14:anchorId="38D2830E" wp14:editId="0C0DD97E">
             <wp:extent cx="5029200" cy="3810049"/>
@@ -1181,7 +1198,6 @@
           <w:rFonts w:ascii="Times New Roman" w:hAnsi="Times New Roman" w:cs="Times New Roman"/>
           <w:bCs/>
         </w:rPr>
-        <w:lastRenderedPageBreak/>
         <w:t>Only a couple examples of the segmentation results are shown to demonstrate breakpoint estimation. Most IDs (e.g., ‘gala’) estimated breakpoints at least once a day if not more frequently. However, ‘</w:t>
       </w:r>
       <w:proofErr w:type="spellStart"/>
@@ -1364,6 +1380,7 @@
           <w:bCs/>
           <w:noProof/>
         </w:rPr>
+        <w:lastRenderedPageBreak/>
         <w:drawing>
           <wp:inline distT="0" distB="0" distL="0" distR="0" wp14:anchorId="75886951" wp14:editId="71A3AC6D">
             <wp:extent cx="5943313" cy="4502785"/>
@@ -1493,6 +1510,7 @@
           <w:bCs/>
           <w:noProof/>
         </w:rPr>
+        <w:lastRenderedPageBreak/>
         <w:drawing>
           <wp:inline distT="0" distB="0" distL="0" distR="0" wp14:anchorId="58F28E4E" wp14:editId="3C760173">
             <wp:extent cx="5943313" cy="4502785"/>

</xml_diff>